<commit_message>
Update 2-6 (beg of meeting)
</commit_message>
<xml_diff>
--- a/ProjectMeetingNotes.docx
+++ b/ProjectMeetingNotes.docx
@@ -137,6 +137,35 @@
       </w:pPr>
       <w:r>
         <w:t>Devra and Emmett: research linguistics aspect of project, look for similar projects</w:t>
+      </w:r>
+    </w:p>
+    <w:p>
+      <w:r>
+        <w:t>2-6-15</w:t>
+      </w:r>
+    </w:p>
+    <w:p>
+      <w:pPr>
+        <w:pStyle w:val="ListParagraph"/>
+        <w:numPr>
+          <w:ilvl w:val="0"/>
+          <w:numId w:val="1"/>
+        </w:numPr>
+      </w:pPr>
+      <w:r>
+        <w:t>Could not find corpus with many neologisms- talk with French dept/Na-Rae for help</w:t>
+      </w:r>
+    </w:p>
+    <w:p>
+      <w:pPr>
+        <w:pStyle w:val="ListParagraph"/>
+        <w:numPr>
+          <w:ilvl w:val="0"/>
+          <w:numId w:val="1"/>
+        </w:numPr>
+      </w:pPr>
+      <w:r>
+        <w:t>Schema- tag Anglicism, type of word (category), POS, similarity to English</w:t>
       </w:r>
       <w:bookmarkStart w:id="0" w:name="_GoBack"/>
       <w:bookmarkEnd w:id="0"/>

</xml_diff>

<commit_message>
Update 2-6 Meeting Notes (end of meeting)
</commit_message>
<xml_diff>
--- a/ProjectMeetingNotes.docx
+++ b/ProjectMeetingNotes.docx
@@ -28,7 +28,15 @@
         </w:numPr>
       </w:pPr>
       <w:r>
-        <w:t xml:space="preserve">How effective is the academie in regulating English loan words? How often does the suggested word for an Anglicism get used? Are there any words that are used more often than others and why? </w:t>
+        <w:t xml:space="preserve">How effective is the </w:t>
+      </w:r>
+      <w:proofErr w:type="spellStart"/>
+      <w:r>
+        <w:t>academie</w:t>
+      </w:r>
+      <w:proofErr w:type="spellEnd"/>
+      <w:r>
+        <w:t xml:space="preserve"> in regulating English loan words? How often does the suggested word for an Anglicism get used? Are there any words that are used more often than others and why? </w:t>
       </w:r>
     </w:p>
     <w:p>
@@ -124,8 +132,13 @@
         </w:numPr>
       </w:pPr>
       <w:r>
-        <w:t>Set up tasks for next week for everyone on Trello</w:t>
-      </w:r>
+        <w:t xml:space="preserve">Set up tasks for next week for everyone on </w:t>
+      </w:r>
+      <w:proofErr w:type="spellStart"/>
+      <w:r>
+        <w:t>Trello</w:t>
+      </w:r>
+      <w:proofErr w:type="spellEnd"/>
     </w:p>
     <w:p>
       <w:pPr>
@@ -135,8 +148,13 @@
           <w:numId w:val="1"/>
         </w:numPr>
       </w:pPr>
-      <w:r>
-        <w:t>Devra and Emmett: research linguistics aspect of project, look for similar projects</w:t>
+      <w:proofErr w:type="spellStart"/>
+      <w:r>
+        <w:t>Devra</w:t>
+      </w:r>
+      <w:proofErr w:type="spellEnd"/>
+      <w:r>
+        <w:t xml:space="preserve"> and Emmett: research linguistics aspect of project, look for similar projects</w:t>
       </w:r>
     </w:p>
     <w:p>
@@ -151,9 +169,29 @@
           <w:ilvl w:val="0"/>
           <w:numId w:val="1"/>
         </w:numPr>
-      </w:pPr>
-      <w:r>
-        <w:t>Could not find corpus with many neologisms- talk with French dept/Na-Rae for help</w:t>
+        <w:rPr>
+          <w:color w:val="FF0000"/>
+        </w:rPr>
+      </w:pPr>
+      <w:r>
+        <w:rPr>
+          <w:color w:val="FF0000"/>
+        </w:rPr>
+        <w:t xml:space="preserve">Could not find corpus with many neologisms- talk with French </w:t>
+      </w:r>
+      <w:proofErr w:type="spellStart"/>
+      <w:r>
+        <w:rPr>
+          <w:color w:val="FF0000"/>
+        </w:rPr>
+        <w:t>dept</w:t>
+      </w:r>
+      <w:proofErr w:type="spellEnd"/>
+      <w:r>
+        <w:rPr>
+          <w:color w:val="FF0000"/>
+        </w:rPr>
+        <w:t>/Na-Rae for help</w:t>
       </w:r>
     </w:p>
     <w:p>
@@ -166,9 +204,90 @@
       </w:pPr>
       <w:r>
         <w:t>Schema- tag Anglicism, type of word (category), POS, similarity to English</w:t>
+      </w:r>
+    </w:p>
+    <w:p>
+      <w:pPr>
+        <w:pStyle w:val="ListParagraph"/>
+        <w:numPr>
+          <w:ilvl w:val="0"/>
+          <w:numId w:val="1"/>
+        </w:numPr>
+        <w:rPr>
+          <w:color w:val="FF0000"/>
+        </w:rPr>
+      </w:pPr>
+      <w:r>
+        <w:rPr>
+          <w:color w:val="FF0000"/>
+        </w:rPr>
+        <w:t xml:space="preserve">Vicky can’t download client due to </w:t>
+      </w:r>
+      <w:proofErr w:type="spellStart"/>
+      <w:r>
+        <w:rPr>
+          <w:color w:val="FF0000"/>
+        </w:rPr>
+        <w:t>osx</w:t>
+      </w:r>
+      <w:proofErr w:type="spellEnd"/>
+      <w:r>
+        <w:rPr>
+          <w:color w:val="FF0000"/>
+        </w:rPr>
+        <w:t xml:space="preserve"> (Snow leopard 10.6)</w:t>
+      </w:r>
+    </w:p>
+    <w:p>
+      <w:pPr>
+        <w:pStyle w:val="ListParagraph"/>
+        <w:numPr>
+          <w:ilvl w:val="0"/>
+          <w:numId w:val="1"/>
+        </w:numPr>
+      </w:pPr>
+      <w:r>
+        <w:t>Emmett will create splash page HTML</w:t>
+      </w:r>
+    </w:p>
+    <w:p>
+      <w:pPr>
+        <w:pStyle w:val="ListParagraph"/>
+        <w:numPr>
+          <w:ilvl w:val="0"/>
+          <w:numId w:val="1"/>
+        </w:numPr>
+      </w:pPr>
+      <w:proofErr w:type="spellStart"/>
+      <w:r>
+        <w:t>Devra</w:t>
+      </w:r>
+      <w:proofErr w:type="spellEnd"/>
+      <w:r>
+        <w:t xml:space="preserve"> will create about page HTML</w:t>
       </w:r>
       <w:bookmarkStart w:id="0" w:name="_GoBack"/>
       <w:bookmarkEnd w:id="0"/>
+    </w:p>
+    <w:p>
+      <w:pPr>
+        <w:pStyle w:val="ListParagraph"/>
+        <w:numPr>
+          <w:ilvl w:val="0"/>
+          <w:numId w:val="1"/>
+        </w:numPr>
+      </w:pPr>
+      <w:r>
+        <w:t xml:space="preserve">Emmett will read </w:t>
+      </w:r>
+      <w:proofErr w:type="spellStart"/>
+      <w:r>
+        <w:t>Anglicisms</w:t>
+      </w:r>
+      <w:proofErr w:type="spellEnd"/>
+      <w:r>
+        <w:t xml:space="preserve"> in Europe book if possible </w:t>
+      </w:r>
     </w:p>
     <w:p>
       <w:pPr>

</xml_diff>

<commit_message>
Meeting notes 2-11 start
project dir added
</commit_message>
<xml_diff>
--- a/ProjectMeetingNotes.docx
+++ b/ProjectMeetingNotes.docx
@@ -221,7 +221,13 @@
         <w:rPr>
           <w:color w:val="FF0000"/>
         </w:rPr>
-        <w:t xml:space="preserve">Vicky can’t download client due to </w:t>
+        <w:t>Vicki</w:t>
+      </w:r>
+      <w:r>
+        <w:rPr>
+          <w:color w:val="FF0000"/>
+        </w:rPr>
+        <w:t xml:space="preserve"> can’t download client due to </w:t>
       </w:r>
       <w:proofErr w:type="spellStart"/>
       <w:r>
@@ -266,28 +272,45 @@
       <w:r>
         <w:t xml:space="preserve"> will create about page HTML</w:t>
       </w:r>
+    </w:p>
+    <w:p>
+      <w:pPr>
+        <w:pStyle w:val="ListParagraph"/>
+        <w:numPr>
+          <w:ilvl w:val="0"/>
+          <w:numId w:val="1"/>
+        </w:numPr>
+      </w:pPr>
+      <w:r>
+        <w:t xml:space="preserve">Emmett will read </w:t>
+      </w:r>
+      <w:proofErr w:type="spellStart"/>
+      <w:r>
+        <w:t>Anglicisms</w:t>
+      </w:r>
+      <w:proofErr w:type="spellEnd"/>
+      <w:r>
+        <w:t xml:space="preserve"> in Europe book if possible </w:t>
+      </w:r>
+    </w:p>
+    <w:p>
+      <w:r>
+        <w:t>2-11-15</w:t>
+      </w:r>
+    </w:p>
+    <w:p>
+      <w:pPr>
+        <w:pStyle w:val="ListParagraph"/>
+        <w:numPr>
+          <w:ilvl w:val="0"/>
+          <w:numId w:val="2"/>
+        </w:numPr>
+      </w:pPr>
+      <w:r>
+        <w:t>/var/www/html/french</w:t>
+      </w:r>
       <w:bookmarkStart w:id="0" w:name="_GoBack"/>
       <w:bookmarkEnd w:id="0"/>
-    </w:p>
-    <w:p>
-      <w:pPr>
-        <w:pStyle w:val="ListParagraph"/>
-        <w:numPr>
-          <w:ilvl w:val="0"/>
-          <w:numId w:val="1"/>
-        </w:numPr>
-      </w:pPr>
-      <w:r>
-        <w:t xml:space="preserve">Emmett will read </w:t>
-      </w:r>
-      <w:proofErr w:type="spellStart"/>
-      <w:r>
-        <w:t>Anglicisms</w:t>
-      </w:r>
-      <w:proofErr w:type="spellEnd"/>
-      <w:r>
-        <w:t xml:space="preserve"> in Europe book if possible </w:t>
-      </w:r>
     </w:p>
     <w:p>
       <w:pPr>
@@ -421,8 +444,124 @@
       </w:rPr>
     </w:lvl>
   </w:abstractNum>
+  <w:abstractNum w:abstractNumId="1">
+    <w:nsid w:val="778619E3"/>
+    <w:multiLevelType w:val="hybridMultilevel"/>
+    <w:tmpl w:val="9BC2F7F8"/>
+    <w:lvl w:ilvl="0" w:tplc="04090001">
+      <w:start w:val="1"/>
+      <w:numFmt w:val="bullet"/>
+      <w:lvlText w:val=""/>
+      <w:lvlJc w:val="left"/>
+      <w:pPr>
+        <w:ind w:left="720" w:hanging="360"/>
+      </w:pPr>
+      <w:rPr>
+        <w:rFonts w:ascii="Symbol" w:hAnsi="Symbol" w:hint="default"/>
+      </w:rPr>
+    </w:lvl>
+    <w:lvl w:ilvl="1" w:tplc="04090003" w:tentative="1">
+      <w:start w:val="1"/>
+      <w:numFmt w:val="bullet"/>
+      <w:lvlText w:val="o"/>
+      <w:lvlJc w:val="left"/>
+      <w:pPr>
+        <w:ind w:left="1440" w:hanging="360"/>
+      </w:pPr>
+      <w:rPr>
+        <w:rFonts w:ascii="Courier New" w:hAnsi="Courier New" w:cs="Courier New" w:hint="default"/>
+      </w:rPr>
+    </w:lvl>
+    <w:lvl w:ilvl="2" w:tplc="04090005" w:tentative="1">
+      <w:start w:val="1"/>
+      <w:numFmt w:val="bullet"/>
+      <w:lvlText w:val=""/>
+      <w:lvlJc w:val="left"/>
+      <w:pPr>
+        <w:ind w:left="2160" w:hanging="360"/>
+      </w:pPr>
+      <w:rPr>
+        <w:rFonts w:ascii="Wingdings" w:hAnsi="Wingdings" w:hint="default"/>
+      </w:rPr>
+    </w:lvl>
+    <w:lvl w:ilvl="3" w:tplc="04090001" w:tentative="1">
+      <w:start w:val="1"/>
+      <w:numFmt w:val="bullet"/>
+      <w:lvlText w:val=""/>
+      <w:lvlJc w:val="left"/>
+      <w:pPr>
+        <w:ind w:left="2880" w:hanging="360"/>
+      </w:pPr>
+      <w:rPr>
+        <w:rFonts w:ascii="Symbol" w:hAnsi="Symbol" w:hint="default"/>
+      </w:rPr>
+    </w:lvl>
+    <w:lvl w:ilvl="4" w:tplc="04090003" w:tentative="1">
+      <w:start w:val="1"/>
+      <w:numFmt w:val="bullet"/>
+      <w:lvlText w:val="o"/>
+      <w:lvlJc w:val="left"/>
+      <w:pPr>
+        <w:ind w:left="3600" w:hanging="360"/>
+      </w:pPr>
+      <w:rPr>
+        <w:rFonts w:ascii="Courier New" w:hAnsi="Courier New" w:cs="Courier New" w:hint="default"/>
+      </w:rPr>
+    </w:lvl>
+    <w:lvl w:ilvl="5" w:tplc="04090005" w:tentative="1">
+      <w:start w:val="1"/>
+      <w:numFmt w:val="bullet"/>
+      <w:lvlText w:val=""/>
+      <w:lvlJc w:val="left"/>
+      <w:pPr>
+        <w:ind w:left="4320" w:hanging="360"/>
+      </w:pPr>
+      <w:rPr>
+        <w:rFonts w:ascii="Wingdings" w:hAnsi="Wingdings" w:hint="default"/>
+      </w:rPr>
+    </w:lvl>
+    <w:lvl w:ilvl="6" w:tplc="04090001" w:tentative="1">
+      <w:start w:val="1"/>
+      <w:numFmt w:val="bullet"/>
+      <w:lvlText w:val=""/>
+      <w:lvlJc w:val="left"/>
+      <w:pPr>
+        <w:ind w:left="5040" w:hanging="360"/>
+      </w:pPr>
+      <w:rPr>
+        <w:rFonts w:ascii="Symbol" w:hAnsi="Symbol" w:hint="default"/>
+      </w:rPr>
+    </w:lvl>
+    <w:lvl w:ilvl="7" w:tplc="04090003" w:tentative="1">
+      <w:start w:val="1"/>
+      <w:numFmt w:val="bullet"/>
+      <w:lvlText w:val="o"/>
+      <w:lvlJc w:val="left"/>
+      <w:pPr>
+        <w:ind w:left="5760" w:hanging="360"/>
+      </w:pPr>
+      <w:rPr>
+        <w:rFonts w:ascii="Courier New" w:hAnsi="Courier New" w:cs="Courier New" w:hint="default"/>
+      </w:rPr>
+    </w:lvl>
+    <w:lvl w:ilvl="8" w:tplc="04090005" w:tentative="1">
+      <w:start w:val="1"/>
+      <w:numFmt w:val="bullet"/>
+      <w:lvlText w:val=""/>
+      <w:lvlJc w:val="left"/>
+      <w:pPr>
+        <w:ind w:left="6480" w:hanging="360"/>
+      </w:pPr>
+      <w:rPr>
+        <w:rFonts w:ascii="Wingdings" w:hAnsi="Wingdings" w:hint="default"/>
+      </w:rPr>
+    </w:lvl>
+  </w:abstractNum>
   <w:num w:numId="1">
     <w:abstractNumId w:val="0"/>
+  </w:num>
+  <w:num w:numId="2">
+    <w:abstractNumId w:val="1"/>
   </w:num>
 </w:numbering>
 </file>
@@ -882,6 +1021,24 @@
       <w:u w:val="single"/>
     </w:rPr>
   </w:style>
+  <w:style w:type="paragraph" w:styleId="Date">
+    <w:name w:val="Date"/>
+    <w:basedOn w:val="Normal"/>
+    <w:next w:val="Normal"/>
+    <w:link w:val="DateChar"/>
+    <w:uiPriority w:val="99"/>
+    <w:semiHidden/>
+    <w:unhideWhenUsed/>
+    <w:rsid w:val="00B73C42"/>
+  </w:style>
+  <w:style w:type="character" w:customStyle="1" w:styleId="DateChar">
+    <w:name w:val="Date Char"/>
+    <w:basedOn w:val="DefaultParagraphFont"/>
+    <w:link w:val="Date"/>
+    <w:uiPriority w:val="99"/>
+    <w:semiHidden/>
+    <w:rsid w:val="00B73C42"/>
+  </w:style>
 </w:styles>
 </file>
 

</xml_diff>

<commit_message>
Meeting notes 2-11 end
</commit_message>
<xml_diff>
--- a/ProjectMeetingNotes.docx
+++ b/ProjectMeetingNotes.docx
@@ -307,14 +307,193 @@
         </w:numPr>
       </w:pPr>
       <w:r>
-        <w:t>/var/www/html/french</w:t>
+        <w:t>/</w:t>
+      </w:r>
+      <w:proofErr w:type="spellStart"/>
+      <w:r>
+        <w:t>var</w:t>
+      </w:r>
+      <w:proofErr w:type="spellEnd"/>
+      <w:r>
+        <w:t>/www/html/</w:t>
+      </w:r>
+      <w:r>
+        <w:t>French</w:t>
+      </w:r>
+    </w:p>
+    <w:p>
+      <w:pPr>
+        <w:pStyle w:val="ListParagraph"/>
+        <w:numPr>
+          <w:ilvl w:val="0"/>
+          <w:numId w:val="2"/>
+        </w:numPr>
+      </w:pPr>
+      <w:r>
+        <w:t>Syllabic counts of words, find average, analyze length of loan words</w:t>
+      </w:r>
+    </w:p>
+    <w:p>
+      <w:pPr>
+        <w:pStyle w:val="ListParagraph"/>
+        <w:numPr>
+          <w:ilvl w:val="0"/>
+          <w:numId w:val="2"/>
+        </w:numPr>
+      </w:pPr>
+      <w:r>
+        <w:t>Linguee.com (context dictionary that provides links to outside resources)</w:t>
+      </w:r>
+    </w:p>
+    <w:p>
+      <w:pPr>
+        <w:pStyle w:val="ListParagraph"/>
+        <w:numPr>
+          <w:ilvl w:val="0"/>
+          <w:numId w:val="2"/>
+        </w:numPr>
+      </w:pPr>
+      <w:r>
+        <w:t xml:space="preserve">Found similar studies in French in </w:t>
+      </w:r>
+      <w:proofErr w:type="spellStart"/>
+      <w:r>
+        <w:t>Anglicisms</w:t>
+      </w:r>
+      <w:proofErr w:type="spellEnd"/>
+      <w:r>
+        <w:t xml:space="preserve"> in Europe book, everyone will read on it </w:t>
+      </w:r>
+    </w:p>
+    <w:p>
+      <w:pPr>
+        <w:pStyle w:val="ListParagraph"/>
+        <w:numPr>
+          <w:ilvl w:val="0"/>
+          <w:numId w:val="2"/>
+        </w:numPr>
+      </w:pPr>
+      <w:r>
+        <w:t xml:space="preserve">Anglicisme.free.fr provides </w:t>
+      </w:r>
+      <w:proofErr w:type="spellStart"/>
+      <w:r>
+        <w:t>Anglicisms</w:t>
+      </w:r>
+      <w:proofErr w:type="spellEnd"/>
+      <w:r>
+        <w:t xml:space="preserve"> in French</w:t>
+      </w:r>
+    </w:p>
+    <w:p>
+      <w:pPr>
+        <w:pStyle w:val="ListParagraph"/>
+        <w:numPr>
+          <w:ilvl w:val="0"/>
+          <w:numId w:val="2"/>
+        </w:numPr>
+      </w:pPr>
+      <w:r>
+        <w:t>Emmett will work on linking site pages together, creating a more robust CSS and creating placeholder pages for the other section of the site</w:t>
+      </w:r>
+    </w:p>
+    <w:p>
+      <w:pPr>
+        <w:pStyle w:val="ListParagraph"/>
+        <w:numPr>
+          <w:ilvl w:val="0"/>
+          <w:numId w:val="2"/>
+        </w:numPr>
+      </w:pPr>
+      <w:r>
+        <w:t xml:space="preserve">Will </w:t>
+      </w:r>
+      <w:proofErr w:type="spellStart"/>
+      <w:r>
+        <w:t>will</w:t>
+      </w:r>
+      <w:proofErr w:type="spellEnd"/>
+      <w:r>
+        <w:t xml:space="preserve"> continue to work on schema development in anticipation of the corpus</w:t>
+      </w:r>
+    </w:p>
+    <w:p>
+      <w:pPr>
+        <w:pStyle w:val="ListParagraph"/>
+        <w:numPr>
+          <w:ilvl w:val="0"/>
+          <w:numId w:val="2"/>
+        </w:numPr>
+        <w:rPr>
+          <w:color w:val="FF0000"/>
+        </w:rPr>
+      </w:pPr>
+      <w:r>
+        <w:rPr>
+          <w:color w:val="FF0000"/>
+        </w:rPr>
+        <w:t>*</w:t>
+      </w:r>
+      <w:r>
+        <w:rPr>
+          <w:color w:val="FF0000"/>
+        </w:rPr>
+        <w:t xml:space="preserve">Vicki and </w:t>
+      </w:r>
+      <w:proofErr w:type="spellStart"/>
+      <w:r>
+        <w:rPr>
+          <w:color w:val="FF0000"/>
+        </w:rPr>
+        <w:t>Devra</w:t>
+      </w:r>
+      <w:proofErr w:type="spellEnd"/>
+      <w:r>
+        <w:rPr>
+          <w:color w:val="FF0000"/>
+        </w:rPr>
+        <w:t xml:space="preserve"> will s</w:t>
+      </w:r>
+      <w:r>
+        <w:rPr>
+          <w:color w:val="FF0000"/>
+        </w:rPr>
+        <w:t xml:space="preserve">et up meeting with Na-Rae ASAP and start building corpus (using articles from </w:t>
+      </w:r>
+      <w:proofErr w:type="spellStart"/>
+      <w:r>
+        <w:rPr>
+          <w:color w:val="FF0000"/>
+        </w:rPr>
+        <w:t>Buzzfeed</w:t>
+      </w:r>
+      <w:proofErr w:type="spellEnd"/>
+      <w:r>
+        <w:rPr>
+          <w:color w:val="FF0000"/>
+        </w:rPr>
+        <w:t xml:space="preserve"> most likely), then </w:t>
+      </w:r>
+      <w:proofErr w:type="spellStart"/>
+      <w:r>
+        <w:rPr>
+          <w:color w:val="FF0000"/>
+        </w:rPr>
+        <w:t>mark up</w:t>
+      </w:r>
+      <w:proofErr w:type="spellEnd"/>
+      <w:r>
+        <w:rPr>
+          <w:color w:val="FF0000"/>
+        </w:rPr>
+        <w:t xml:space="preserve"> corpus*</w:t>
       </w:r>
       <w:bookmarkStart w:id="0" w:name="_GoBack"/>
       <w:bookmarkEnd w:id="0"/>
     </w:p>
     <w:p>
       <w:pPr>
-        <w:ind w:left="360"/>
+        <w:pStyle w:val="ListParagraph"/>
       </w:pPr>
     </w:p>
     <w:p/>

</xml_diff>